<commit_message>
commented on goals 1 & 2
</commit_message>
<xml_diff>
--- a/20190105_OC_Spec_v2.0_Translation-DE.docx
+++ b/20190105_OC_Spec_v2.0_Translation-DE.docx
@@ -7831,6 +7831,7 @@
               <w:t xml:space="preserve">1.2.2 A </w:t>
             </w:r>
             <w:commentRangeStart w:id="3"/>
+            <w:commentRangeStart w:id="4"/>
             <w:r>
               <w:rPr>
                 <w:rFonts w:asciiTheme="minorHAnsi" w:hAnsiTheme="minorHAnsi" w:cs="Calibri"/>
@@ -7847,6 +7848,13 @@
                 <w:rStyle w:val="Kommentarzeichen"/>
               </w:rPr>
               <w:commentReference w:id="3"/>
+            </w:r>
+            <w:commentRangeEnd w:id="4"/>
+            <w:r>
+              <w:rPr>
+                <w:rStyle w:val="Kommentarzeichen"/>
+              </w:rPr>
+              <w:commentReference w:id="4"/>
             </w:r>
             <w:r>
               <w:rPr>
@@ -8392,7 +8400,8 @@
               </w:rPr>
               <w:t xml:space="preserve">The organization shall ensure that </w:t>
             </w:r>
-            <w:commentRangeStart w:id="4"/>
+            <w:commentRangeStart w:id="5"/>
+            <w:commentRangeStart w:id="6"/>
             <w:r>
               <w:rPr>
                 <w:rFonts w:asciiTheme="minorHAnsi" w:eastAsia="Calibri" w:hAnsiTheme="minorHAnsi" w:cs="Calibri"/>
@@ -8403,13 +8412,20 @@
               </w:rPr>
               <w:t xml:space="preserve">persons doing work </w:t>
             </w:r>
-            <w:commentRangeEnd w:id="4"/>
+            <w:commentRangeEnd w:id="5"/>
             <w:r>
               <w:rPr>
                 <w:rStyle w:val="Kommentarzeichen"/>
                 <w:color w:val="F79646" w:themeColor="accent6"/>
               </w:rPr>
-              <w:commentReference w:id="4"/>
+              <w:commentReference w:id="5"/>
+            </w:r>
+            <w:commentRangeEnd w:id="6"/>
+            <w:r>
+              <w:rPr>
+                <w:rStyle w:val="Kommentarzeichen"/>
+              </w:rPr>
+              <w:commentReference w:id="6"/>
             </w:r>
             <w:r>
               <w:rPr>
@@ -9612,8 +9628,35 @@
                 <w:sz w:val="24"/>
                 <w:szCs w:val="24"/>
               </w:rPr>
-              <w:t xml:space="preserve">-Lizenz-Compliance innerhalb der </w:t>
-            </w:r>
+              <w:t>-Lizenz-</w:t>
+            </w:r>
+            <w:commentRangeStart w:id="7"/>
+            <w:r>
+              <w:rPr>
+                <w:rFonts w:asciiTheme="minorHAnsi" w:eastAsia="Calibri" w:hAnsiTheme="minorHAnsi" w:cs="Calibri"/>
+                <w:color w:val="4F81BD" w:themeColor="accent1"/>
+                <w:sz w:val="24"/>
+                <w:szCs w:val="24"/>
+              </w:rPr>
+              <w:t xml:space="preserve">Compliance </w:t>
+            </w:r>
+            <w:commentRangeEnd w:id="7"/>
+            <w:r>
+              <w:rPr>
+                <w:rStyle w:val="Kommentarzeichen"/>
+              </w:rPr>
+              <w:commentReference w:id="7"/>
+            </w:r>
+            <w:r>
+              <w:rPr>
+                <w:rFonts w:asciiTheme="minorHAnsi" w:eastAsia="Calibri" w:hAnsiTheme="minorHAnsi" w:cs="Calibri"/>
+                <w:color w:val="4F81BD" w:themeColor="accent1"/>
+                <w:sz w:val="24"/>
+                <w:szCs w:val="24"/>
+              </w:rPr>
+              <w:t xml:space="preserve">innerhalb der </w:t>
+            </w:r>
+            <w:commentRangeStart w:id="8"/>
             <w:proofErr w:type="spellStart"/>
             <w:r>
               <w:rPr>
@@ -9632,7 +9675,23 @@
                 <w:sz w:val="24"/>
                 <w:szCs w:val="24"/>
               </w:rPr>
-              <w:t xml:space="preserve"> Software Distribution geregelt ist. Die Richtlinie muss innerhalb des Unternehmens kommuniziert werden</w:t>
+              <w:t xml:space="preserve"> Software </w:t>
+            </w:r>
+            <w:commentRangeEnd w:id="8"/>
+            <w:r>
+              <w:rPr>
+                <w:rStyle w:val="Kommentarzeichen"/>
+              </w:rPr>
+              <w:commentReference w:id="8"/>
+            </w:r>
+            <w:r>
+              <w:rPr>
+                <w:rFonts w:asciiTheme="minorHAnsi" w:eastAsia="Calibri" w:hAnsiTheme="minorHAnsi" w:cs="Calibri"/>
+                <w:color w:val="4F81BD" w:themeColor="accent1"/>
+                <w:sz w:val="24"/>
+                <w:szCs w:val="24"/>
+              </w:rPr>
+              <w:t>Distribution geregelt ist. Die Richtlinie muss innerhalb des Unternehmens kommuniziert werden</w:t>
             </w:r>
             <w:r>
               <w:rPr>
@@ -10077,36 +10136,107 @@
                 <w:sz w:val="24"/>
                 <w:szCs w:val="24"/>
               </w:rPr>
-              <w:t xml:space="preserve">Den notwendigen Grad an Befähigung </w:t>
-            </w:r>
-            <w:proofErr w:type="spellStart"/>
-            <w:r>
-              <w:rPr>
-                <w:rFonts w:asciiTheme="minorHAnsi" w:eastAsia="Calibri" w:hAnsiTheme="minorHAnsi" w:cs="Calibri"/>
-                <w:color w:val="4F81BD" w:themeColor="accent1"/>
-                <w:sz w:val="24"/>
-                <w:szCs w:val="24"/>
-              </w:rPr>
-              <w:t>derjenige</w:t>
-            </w:r>
-            <w:r>
-              <w:rPr>
-                <w:rFonts w:asciiTheme="minorHAnsi" w:eastAsia="Calibri" w:hAnsiTheme="minorHAnsi" w:cs="Calibri"/>
-                <w:color w:val="4F81BD" w:themeColor="accent1"/>
-                <w:sz w:val="24"/>
-                <w:szCs w:val="24"/>
-              </w:rPr>
-              <w:t>r</w:t>
-            </w:r>
-            <w:proofErr w:type="spellEnd"/>
-            <w:r>
-              <w:rPr>
-                <w:rFonts w:asciiTheme="minorHAnsi" w:eastAsia="Calibri" w:hAnsiTheme="minorHAnsi" w:cs="Calibri"/>
-                <w:color w:val="4F81BD" w:themeColor="accent1"/>
-                <w:sz w:val="24"/>
-                <w:szCs w:val="24"/>
-              </w:rPr>
-              <w:t xml:space="preserve"> Person(en) bestimmen, die die jede Rolle ausfüllen</w:t>
+              <w:t>Den notwendigen Grad an Befähigung der</w:t>
+            </w:r>
+            <w:del w:id="9" w:author="Jan Thielscher" w:date="2019-01-08T22:04:00Z">
+              <w:r>
+                <w:rPr>
+                  <w:rFonts w:asciiTheme="minorHAnsi" w:eastAsia="Calibri" w:hAnsiTheme="minorHAnsi" w:cs="Calibri"/>
+                  <w:color w:val="4F81BD" w:themeColor="accent1"/>
+                  <w:sz w:val="24"/>
+                  <w:szCs w:val="24"/>
+                </w:rPr>
+                <w:delText>jenige</w:delText>
+              </w:r>
+              <w:r>
+                <w:rPr>
+                  <w:rFonts w:asciiTheme="minorHAnsi" w:eastAsia="Calibri" w:hAnsiTheme="minorHAnsi" w:cs="Calibri"/>
+                  <w:color w:val="4F81BD" w:themeColor="accent1"/>
+                  <w:sz w:val="24"/>
+                  <w:szCs w:val="24"/>
+                </w:rPr>
+                <w:delText>r</w:delText>
+              </w:r>
+            </w:del>
+            <w:r>
+              <w:rPr>
+                <w:rFonts w:asciiTheme="minorHAnsi" w:eastAsia="Calibri" w:hAnsiTheme="minorHAnsi" w:cs="Calibri"/>
+                <w:color w:val="4F81BD" w:themeColor="accent1"/>
+                <w:sz w:val="24"/>
+                <w:szCs w:val="24"/>
+              </w:rPr>
+              <w:t xml:space="preserve"> Person(en) bestimmen, </w:t>
+            </w:r>
+            <w:del w:id="10" w:author="Jan Thielscher" w:date="2019-01-08T22:04:00Z">
+              <w:r>
+                <w:rPr>
+                  <w:rFonts w:asciiTheme="minorHAnsi" w:eastAsia="Calibri" w:hAnsiTheme="minorHAnsi" w:cs="Calibri"/>
+                  <w:color w:val="4F81BD" w:themeColor="accent1"/>
+                  <w:sz w:val="24"/>
+                  <w:szCs w:val="24"/>
+                </w:rPr>
+                <w:delText xml:space="preserve">die </w:delText>
+              </w:r>
+            </w:del>
+            <w:ins w:id="11" w:author="Jan Thielscher" w:date="2019-01-08T22:04:00Z">
+              <w:r>
+                <w:rPr>
+                  <w:rFonts w:asciiTheme="minorHAnsi" w:eastAsia="Calibri" w:hAnsiTheme="minorHAnsi" w:cs="Calibri"/>
+                  <w:color w:val="4F81BD" w:themeColor="accent1"/>
+                  <w:sz w:val="24"/>
+                  <w:szCs w:val="24"/>
+                </w:rPr>
+                <w:t xml:space="preserve">welche </w:t>
+              </w:r>
+            </w:ins>
+            <w:r>
+              <w:rPr>
+                <w:rFonts w:asciiTheme="minorHAnsi" w:eastAsia="Calibri" w:hAnsiTheme="minorHAnsi" w:cs="Calibri"/>
+                <w:color w:val="4F81BD" w:themeColor="accent1"/>
+                <w:sz w:val="24"/>
+                <w:szCs w:val="24"/>
+              </w:rPr>
+              <w:t xml:space="preserve">die </w:t>
+            </w:r>
+            <w:del w:id="12" w:author="Jan Thielscher" w:date="2019-01-08T22:05:00Z">
+              <w:r>
+                <w:rPr>
+                  <w:rFonts w:asciiTheme="minorHAnsi" w:eastAsia="Calibri" w:hAnsiTheme="minorHAnsi" w:cs="Calibri"/>
+                  <w:color w:val="4F81BD" w:themeColor="accent1"/>
+                  <w:sz w:val="24"/>
+                  <w:szCs w:val="24"/>
+                </w:rPr>
+                <w:delText xml:space="preserve">jede </w:delText>
+              </w:r>
+            </w:del>
+            <w:ins w:id="13" w:author="Jan Thielscher" w:date="2019-01-08T22:05:00Z">
+              <w:r>
+                <w:rPr>
+                  <w:rFonts w:asciiTheme="minorHAnsi" w:eastAsia="Calibri" w:hAnsiTheme="minorHAnsi" w:cs="Calibri"/>
+                  <w:color w:val="4F81BD" w:themeColor="accent1"/>
+                  <w:sz w:val="24"/>
+                  <w:szCs w:val="24"/>
+                </w:rPr>
+                <w:t>jeweilige</w:t>
+              </w:r>
+              <w:r>
+                <w:rPr>
+                  <w:rFonts w:asciiTheme="minorHAnsi" w:eastAsia="Calibri" w:hAnsiTheme="minorHAnsi" w:cs="Calibri"/>
+                  <w:color w:val="4F81BD" w:themeColor="accent1"/>
+                  <w:sz w:val="24"/>
+                  <w:szCs w:val="24"/>
+                </w:rPr>
+                <w:t xml:space="preserve"> </w:t>
+              </w:r>
+            </w:ins>
+            <w:r>
+              <w:rPr>
+                <w:rFonts w:asciiTheme="minorHAnsi" w:eastAsia="Calibri" w:hAnsiTheme="minorHAnsi" w:cs="Calibri"/>
+                <w:color w:val="4F81BD" w:themeColor="accent1"/>
+                <w:sz w:val="24"/>
+                <w:szCs w:val="24"/>
+              </w:rPr>
+              <w:t>Rolle ausfüllen</w:t>
             </w:r>
           </w:p>
           <w:p>
@@ -10624,16 +10754,129 @@
                 <w:sz w:val="24"/>
                 <w:szCs w:val="24"/>
               </w:rPr>
-              <w:t>1.2.2 Ein dokumentiertes Verfahren</w:t>
-            </w:r>
-            <w:r>
-              <w:rPr>
-                <w:rFonts w:asciiTheme="minorHAnsi" w:eastAsia="Calibri" w:hAnsiTheme="minorHAnsi" w:cs="Calibri"/>
-                <w:color w:val="4F81BD" w:themeColor="accent1"/>
-                <w:sz w:val="24"/>
-                <w:szCs w:val="24"/>
-              </w:rPr>
-              <w:t xml:space="preserve"> zur Ermittlung der für jede Rolle notwendigen Befähigung.</w:t>
+              <w:t xml:space="preserve">1.2.2 Ein </w:t>
+            </w:r>
+            <w:del w:id="14" w:author="Jan Thielscher" w:date="2019-01-08T22:07:00Z">
+              <w:r>
+                <w:rPr>
+                  <w:rFonts w:asciiTheme="minorHAnsi" w:eastAsia="Calibri" w:hAnsiTheme="minorHAnsi" w:cs="Calibri"/>
+                  <w:color w:val="4F81BD" w:themeColor="accent1"/>
+                  <w:sz w:val="24"/>
+                  <w:szCs w:val="24"/>
+                </w:rPr>
+                <w:delText xml:space="preserve">dokumentiertes </w:delText>
+              </w:r>
+            </w:del>
+            <w:ins w:id="15" w:author="Jan Thielscher" w:date="2019-01-08T22:07:00Z">
+              <w:r>
+                <w:rPr>
+                  <w:rFonts w:asciiTheme="minorHAnsi" w:eastAsia="Calibri" w:hAnsiTheme="minorHAnsi" w:cs="Calibri"/>
+                  <w:color w:val="4F81BD" w:themeColor="accent1"/>
+                  <w:sz w:val="24"/>
+                  <w:szCs w:val="24"/>
+                </w:rPr>
+                <w:t>D</w:t>
+              </w:r>
+              <w:r>
+                <w:rPr>
+                  <w:rFonts w:asciiTheme="minorHAnsi" w:eastAsia="Calibri" w:hAnsiTheme="minorHAnsi" w:cs="Calibri"/>
+                  <w:color w:val="4F81BD" w:themeColor="accent1"/>
+                  <w:sz w:val="24"/>
+                  <w:szCs w:val="24"/>
+                </w:rPr>
+                <w:t>okument</w:t>
+              </w:r>
+              <w:r>
+                <w:rPr>
+                  <w:rFonts w:asciiTheme="minorHAnsi" w:eastAsia="Calibri" w:hAnsiTheme="minorHAnsi" w:cs="Calibri"/>
+                  <w:color w:val="4F81BD" w:themeColor="accent1"/>
+                  <w:sz w:val="24"/>
+                  <w:szCs w:val="24"/>
+                </w:rPr>
+                <w:t xml:space="preserve">, welches die </w:t>
+              </w:r>
+            </w:ins>
+            <w:ins w:id="16" w:author="Jan Thielscher" w:date="2019-01-08T22:08:00Z">
+              <w:r>
+                <w:rPr>
+                  <w:rFonts w:asciiTheme="minorHAnsi" w:eastAsia="Calibri" w:hAnsiTheme="minorHAnsi" w:cs="Calibri"/>
+                  <w:color w:val="4F81BD" w:themeColor="accent1"/>
+                  <w:sz w:val="24"/>
+                  <w:szCs w:val="24"/>
+                </w:rPr>
+                <w:t>Kompetenzen der</w:t>
+              </w:r>
+            </w:ins>
+            <w:del w:id="17" w:author="Jan Thielscher" w:date="2019-01-08T22:08:00Z">
+              <w:r>
+                <w:rPr>
+                  <w:rFonts w:asciiTheme="minorHAnsi" w:eastAsia="Calibri" w:hAnsiTheme="minorHAnsi" w:cs="Calibri"/>
+                  <w:color w:val="4F81BD" w:themeColor="accent1"/>
+                  <w:sz w:val="24"/>
+                  <w:szCs w:val="24"/>
+                </w:rPr>
+                <w:delText>Verfahren</w:delText>
+              </w:r>
+              <w:r>
+                <w:rPr>
+                  <w:rFonts w:asciiTheme="minorHAnsi" w:eastAsia="Calibri" w:hAnsiTheme="minorHAnsi" w:cs="Calibri"/>
+                  <w:color w:val="4F81BD" w:themeColor="accent1"/>
+                  <w:sz w:val="24"/>
+                  <w:szCs w:val="24"/>
+                </w:rPr>
+                <w:delText xml:space="preserve"> zur Ermittlung der für jede </w:delText>
+              </w:r>
+            </w:del>
+            <w:ins w:id="18" w:author="Jan Thielscher" w:date="2019-01-08T22:08:00Z">
+              <w:r>
+                <w:rPr>
+                  <w:rFonts w:asciiTheme="minorHAnsi" w:eastAsia="Calibri" w:hAnsiTheme="minorHAnsi" w:cs="Calibri"/>
+                  <w:color w:val="4F81BD" w:themeColor="accent1"/>
+                  <w:sz w:val="24"/>
+                  <w:szCs w:val="24"/>
+                </w:rPr>
+                <w:t xml:space="preserve"> jeweilige </w:t>
+              </w:r>
+            </w:ins>
+            <w:r>
+              <w:rPr>
+                <w:rFonts w:asciiTheme="minorHAnsi" w:eastAsia="Calibri" w:hAnsiTheme="minorHAnsi" w:cs="Calibri"/>
+                <w:color w:val="4F81BD" w:themeColor="accent1"/>
+                <w:sz w:val="24"/>
+                <w:szCs w:val="24"/>
+              </w:rPr>
+              <w:t xml:space="preserve">Rolle </w:t>
+            </w:r>
+            <w:del w:id="19" w:author="Jan Thielscher" w:date="2019-01-08T22:08:00Z">
+              <w:r>
+                <w:rPr>
+                  <w:rFonts w:asciiTheme="minorHAnsi" w:eastAsia="Calibri" w:hAnsiTheme="minorHAnsi" w:cs="Calibri"/>
+                  <w:color w:val="4F81BD" w:themeColor="accent1"/>
+                  <w:sz w:val="24"/>
+                  <w:szCs w:val="24"/>
+                </w:rPr>
+                <w:delText>notwendigen Befähigung</w:delText>
+              </w:r>
+            </w:del>
+            <w:ins w:id="20" w:author="Jan Thielscher" w:date="2019-01-08T22:08:00Z">
+              <w:r>
+                <w:rPr>
+                  <w:rFonts w:asciiTheme="minorHAnsi" w:eastAsia="Calibri" w:hAnsiTheme="minorHAnsi" w:cs="Calibri"/>
+                  <w:color w:val="4F81BD" w:themeColor="accent1"/>
+                  <w:sz w:val="24"/>
+                  <w:szCs w:val="24"/>
+                </w:rPr>
+                <w:t>festlegt</w:t>
+              </w:r>
+            </w:ins>
+            <w:r>
+              <w:rPr>
+                <w:rFonts w:asciiTheme="minorHAnsi" w:eastAsia="Calibri" w:hAnsiTheme="minorHAnsi" w:cs="Calibri"/>
+                <w:color w:val="4F81BD" w:themeColor="accent1"/>
+                <w:sz w:val="24"/>
+                <w:szCs w:val="24"/>
+              </w:rPr>
+              <w:t>.</w:t>
             </w:r>
           </w:p>
           <w:p>
@@ -11085,9 +11328,11 @@
                 <w:sz w:val="24"/>
                 <w:szCs w:val="24"/>
               </w:rPr>
+              <w:lastRenderedPageBreak/>
               <w:t xml:space="preserve">1.3. </w:t>
             </w:r>
-            <w:commentRangeStart w:id="5"/>
+            <w:commentRangeStart w:id="21"/>
+            <w:commentRangeStart w:id="22"/>
             <w:r>
               <w:rPr>
                 <w:rFonts w:asciiTheme="minorHAnsi" w:eastAsia="Calibri" w:hAnsiTheme="minorHAnsi" w:cs="Calibri"/>
@@ -11097,13 +11342,20 @@
               </w:rPr>
               <w:t>Sensibilisierung</w:t>
             </w:r>
-            <w:commentRangeEnd w:id="5"/>
+            <w:commentRangeEnd w:id="21"/>
             <w:r>
               <w:rPr>
                 <w:rStyle w:val="Kommentarzeichen"/>
                 <w:color w:val="4F81BD" w:themeColor="accent1"/>
               </w:rPr>
-              <w:commentReference w:id="5"/>
+              <w:commentReference w:id="21"/>
+            </w:r>
+            <w:commentRangeEnd w:id="22"/>
+            <w:r>
+              <w:rPr>
+                <w:rStyle w:val="Kommentarzeichen"/>
+              </w:rPr>
+              <w:commentReference w:id="22"/>
             </w:r>
           </w:p>
           <w:p>
@@ -11497,7 +11749,33 @@
                 <w:sz w:val="24"/>
                 <w:szCs w:val="24"/>
               </w:rPr>
-              <w:t xml:space="preserve"> die Teilnehmer in Bezug auf ihre jeweiligen Rollen und Verantwortlichkeiten einen hinreichenden Sensibilisierungsgrad erreicht haben.</w:t>
+              <w:t xml:space="preserve"> die Teilnehmer in Bezug auf ihre jeweiligen Rollen und Verantwortlichkeiten einen hinreichenden </w:t>
+            </w:r>
+            <w:commentRangeStart w:id="23"/>
+            <w:r>
+              <w:rPr>
+                <w:rFonts w:asciiTheme="minorHAnsi" w:eastAsia="Calibri" w:hAnsiTheme="minorHAnsi" w:cs="Calibri"/>
+                <w:color w:val="4F81BD" w:themeColor="accent1"/>
+                <w:sz w:val="24"/>
+                <w:szCs w:val="24"/>
+              </w:rPr>
+              <w:t xml:space="preserve">Sensibilisierungsgrad </w:t>
+            </w:r>
+            <w:commentRangeEnd w:id="23"/>
+            <w:r>
+              <w:rPr>
+                <w:rStyle w:val="Kommentarzeichen"/>
+              </w:rPr>
+              <w:commentReference w:id="23"/>
+            </w:r>
+            <w:r>
+              <w:rPr>
+                <w:rFonts w:asciiTheme="minorHAnsi" w:eastAsia="Calibri" w:hAnsiTheme="minorHAnsi" w:cs="Calibri"/>
+                <w:color w:val="4F81BD" w:themeColor="accent1"/>
+                <w:sz w:val="24"/>
+                <w:szCs w:val="24"/>
+              </w:rPr>
+              <w:t>erreicht haben.</w:t>
             </w:r>
           </w:p>
           <w:p>
@@ -11580,7 +11858,7 @@
                 <w:sz w:val="24"/>
                 <w:szCs w:val="24"/>
               </w:rPr>
-              <w:t xml:space="preserve">e einzelne Produktlinie, einen Unternehmensbereich oder </w:t>
+              <w:t xml:space="preserve">e einzelne Produktlinie, einen Unternehmensbereich oder die gesamte Organisation </w:t>
             </w:r>
             <w:r>
               <w:rPr>
@@ -11590,8 +11868,39 @@
                 <w:szCs w:val="24"/>
               </w:rPr>
               <w:lastRenderedPageBreak/>
-              <w:t xml:space="preserve">die gesamte Organisation beziehen. Für jedes Programm, für welches das Ziel einer </w:t>
-            </w:r>
+              <w:t xml:space="preserve">beziehen. Für jedes Programm, für </w:t>
+            </w:r>
+            <w:del w:id="24" w:author="Jan Thielscher" w:date="2019-01-08T22:18:00Z">
+              <w:r>
+                <w:rPr>
+                  <w:rFonts w:asciiTheme="minorHAnsi" w:eastAsia="Calibri" w:hAnsiTheme="minorHAnsi" w:cs="Calibri"/>
+                  <w:color w:val="4F81BD" w:themeColor="accent1"/>
+                  <w:sz w:val="24"/>
+                  <w:szCs w:val="24"/>
+                </w:rPr>
+                <w:delText xml:space="preserve">welches </w:delText>
+              </w:r>
+            </w:del>
+            <w:r>
+              <w:rPr>
+                <w:rFonts w:asciiTheme="minorHAnsi" w:eastAsia="Calibri" w:hAnsiTheme="minorHAnsi" w:cs="Calibri"/>
+                <w:color w:val="4F81BD" w:themeColor="accent1"/>
+                <w:sz w:val="24"/>
+                <w:szCs w:val="24"/>
+              </w:rPr>
+              <w:t xml:space="preserve">das </w:t>
+            </w:r>
+            <w:del w:id="25" w:author="Jan Thielscher" w:date="2019-01-08T22:18:00Z">
+              <w:r>
+                <w:rPr>
+                  <w:rFonts w:asciiTheme="minorHAnsi" w:eastAsia="Calibri" w:hAnsiTheme="minorHAnsi" w:cs="Calibri"/>
+                  <w:color w:val="4F81BD" w:themeColor="accent1"/>
+                  <w:sz w:val="24"/>
+                  <w:szCs w:val="24"/>
+                </w:rPr>
+                <w:delText xml:space="preserve">Ziel einer </w:delText>
+              </w:r>
+            </w:del>
             <w:proofErr w:type="spellStart"/>
             <w:r>
               <w:rPr>
@@ -11610,7 +11919,131 @@
                 <w:sz w:val="24"/>
                 <w:szCs w:val="24"/>
               </w:rPr>
-              <w:t>-Konformität besteht, muss seines Umfanges definiert sein.</w:t>
+              <w:t xml:space="preserve">-Konformität </w:t>
+            </w:r>
+            <w:del w:id="26" w:author="Jan Thielscher" w:date="2019-01-08T22:19:00Z">
+              <w:r>
+                <w:rPr>
+                  <w:rFonts w:asciiTheme="minorHAnsi" w:eastAsia="Calibri" w:hAnsiTheme="minorHAnsi" w:cs="Calibri"/>
+                  <w:color w:val="4F81BD" w:themeColor="accent1"/>
+                  <w:sz w:val="24"/>
+                  <w:szCs w:val="24"/>
+                </w:rPr>
+                <w:delText>besteht</w:delText>
+              </w:r>
+            </w:del>
+            <w:ins w:id="27" w:author="Jan Thielscher" w:date="2019-01-08T22:19:00Z">
+              <w:r>
+                <w:rPr>
+                  <w:rFonts w:asciiTheme="minorHAnsi" w:eastAsia="Calibri" w:hAnsiTheme="minorHAnsi" w:cs="Calibri"/>
+                  <w:color w:val="4F81BD" w:themeColor="accent1"/>
+                  <w:sz w:val="24"/>
+                  <w:szCs w:val="24"/>
+                </w:rPr>
+                <w:t>erklärt werden soll</w:t>
+              </w:r>
+            </w:ins>
+            <w:r>
+              <w:rPr>
+                <w:rFonts w:asciiTheme="minorHAnsi" w:eastAsia="Calibri" w:hAnsiTheme="minorHAnsi" w:cs="Calibri"/>
+                <w:color w:val="4F81BD" w:themeColor="accent1"/>
+                <w:sz w:val="24"/>
+                <w:szCs w:val="24"/>
+              </w:rPr>
+              <w:t xml:space="preserve">, muss </w:t>
+            </w:r>
+            <w:del w:id="28" w:author="Jan Thielscher" w:date="2019-01-08T22:19:00Z">
+              <w:r>
+                <w:rPr>
+                  <w:rFonts w:asciiTheme="minorHAnsi" w:eastAsia="Calibri" w:hAnsiTheme="minorHAnsi" w:cs="Calibri"/>
+                  <w:color w:val="4F81BD" w:themeColor="accent1"/>
+                  <w:sz w:val="24"/>
+                  <w:szCs w:val="24"/>
+                </w:rPr>
+                <w:delText>sein</w:delText>
+              </w:r>
+            </w:del>
+            <w:del w:id="29" w:author="Jan Thielscher" w:date="2019-01-08T22:17:00Z">
+              <w:r>
+                <w:rPr>
+                  <w:rFonts w:asciiTheme="minorHAnsi" w:eastAsia="Calibri" w:hAnsiTheme="minorHAnsi" w:cs="Calibri"/>
+                  <w:color w:val="4F81BD" w:themeColor="accent1"/>
+                  <w:sz w:val="24"/>
+                  <w:szCs w:val="24"/>
+                </w:rPr>
+                <w:delText>es</w:delText>
+              </w:r>
+            </w:del>
+            <w:ins w:id="30" w:author="Jan Thielscher" w:date="2019-01-08T22:19:00Z">
+              <w:r>
+                <w:rPr>
+                  <w:rFonts w:asciiTheme="minorHAnsi" w:eastAsia="Calibri" w:hAnsiTheme="minorHAnsi" w:cs="Calibri"/>
+                  <w:color w:val="4F81BD" w:themeColor="accent1"/>
+                  <w:sz w:val="24"/>
+                  <w:szCs w:val="24"/>
+                </w:rPr>
+                <w:t>der</w:t>
+              </w:r>
+            </w:ins>
+            <w:r>
+              <w:rPr>
+                <w:rFonts w:asciiTheme="minorHAnsi" w:eastAsia="Calibri" w:hAnsiTheme="minorHAnsi" w:cs="Calibri"/>
+                <w:color w:val="4F81BD" w:themeColor="accent1"/>
+                <w:sz w:val="24"/>
+                <w:szCs w:val="24"/>
+              </w:rPr>
+              <w:t xml:space="preserve"> Umfang</w:t>
+            </w:r>
+            <w:del w:id="31" w:author="Jan Thielscher" w:date="2019-01-08T22:17:00Z">
+              <w:r>
+                <w:rPr>
+                  <w:rFonts w:asciiTheme="minorHAnsi" w:eastAsia="Calibri" w:hAnsiTheme="minorHAnsi" w:cs="Calibri"/>
+                  <w:color w:val="4F81BD" w:themeColor="accent1"/>
+                  <w:sz w:val="24"/>
+                  <w:szCs w:val="24"/>
+                </w:rPr>
+                <w:delText>es</w:delText>
+              </w:r>
+            </w:del>
+            <w:r>
+              <w:rPr>
+                <w:rFonts w:asciiTheme="minorHAnsi" w:eastAsia="Calibri" w:hAnsiTheme="minorHAnsi" w:cs="Calibri"/>
+                <w:color w:val="4F81BD" w:themeColor="accent1"/>
+                <w:sz w:val="24"/>
+                <w:szCs w:val="24"/>
+              </w:rPr>
+              <w:t xml:space="preserve"> </w:t>
+            </w:r>
+            <w:del w:id="32" w:author="Jan Thielscher" w:date="2019-01-08T22:18:00Z">
+              <w:r>
+                <w:rPr>
+                  <w:rFonts w:asciiTheme="minorHAnsi" w:eastAsia="Calibri" w:hAnsiTheme="minorHAnsi" w:cs="Calibri"/>
+                  <w:color w:val="4F81BD" w:themeColor="accent1"/>
+                  <w:sz w:val="24"/>
+                  <w:szCs w:val="24"/>
+                </w:rPr>
+                <w:delText>definiert sein</w:delText>
+              </w:r>
+            </w:del>
+            <w:ins w:id="33" w:author="Jan Thielscher" w:date="2019-01-08T22:18:00Z">
+              <w:r>
+                <w:rPr>
+                  <w:rFonts w:asciiTheme="minorHAnsi" w:eastAsia="Calibri" w:hAnsiTheme="minorHAnsi" w:cs="Calibri"/>
+                  <w:color w:val="4F81BD" w:themeColor="accent1"/>
+                  <w:sz w:val="24"/>
+                  <w:szCs w:val="24"/>
+                </w:rPr>
+                <w:t>abgegrenzt werden</w:t>
+              </w:r>
+            </w:ins>
+            <w:r>
+              <w:rPr>
+                <w:rFonts w:asciiTheme="minorHAnsi" w:eastAsia="Calibri" w:hAnsiTheme="minorHAnsi" w:cs="Calibri"/>
+                <w:color w:val="4F81BD" w:themeColor="accent1"/>
+                <w:sz w:val="24"/>
+                <w:szCs w:val="24"/>
+              </w:rPr>
+              <w:t>.</w:t>
             </w:r>
           </w:p>
           <w:p>
@@ -11759,7 +12192,27 @@
                 <w:sz w:val="24"/>
                 <w:szCs w:val="24"/>
               </w:rPr>
-              <w:t>Es soll sichergestellt werden, dass die Flexibilität besteht, ein Compliance-Programm auszusetzen, welches den Anforderungen eines Unternehmens am besten entspricht. Einige Unternehmen könnten ein Compliance-Programm für eine bestimmte Produktlinie unterhalten, während andere den Programmumfang für die Steuerung aller Software-Releases des gesamten Unternehmens wählen können. Große Unternehmen bevorzugen möglicherweise Ersteres, während kleinere Unternehmen Letzteres bevorzugen.</w:t>
+              <w:t>Es soll sichergestellt werden, dass die Flexibilität besteht, ein Compliance-Programm auszusetzen, welches den Anforderungen eines Unternehmens am besten entspricht. Einige Unternehmen könnten ein Compliance-Programm für eine bestimmte Produktlinie unterhalten, während andere den Programmumfang für die Steuerung aller Software-Releases des gesamten Unternehmens wählen können. Große Unternehmen bevorzugen möglicherweise Ersteres, während kleinere Unternehmen Letzteres bevorzugen</w:t>
+            </w:r>
+            <w:ins w:id="34" w:author="Jan Thielscher" w:date="2019-01-08T22:20:00Z">
+              <w:r>
+                <w:rPr>
+                  <w:rFonts w:asciiTheme="minorHAnsi" w:eastAsia="Calibri" w:hAnsiTheme="minorHAnsi" w:cs="Calibri"/>
+                  <w:color w:val="4F81BD" w:themeColor="accent1"/>
+                  <w:sz w:val="24"/>
+                  <w:szCs w:val="24"/>
+                </w:rPr>
+                <w:t xml:space="preserve"> könnten</w:t>
+              </w:r>
+            </w:ins>
+            <w:r>
+              <w:rPr>
+                <w:rFonts w:asciiTheme="minorHAnsi" w:eastAsia="Calibri" w:hAnsiTheme="minorHAnsi" w:cs="Calibri"/>
+                <w:color w:val="4F81BD" w:themeColor="accent1"/>
+                <w:sz w:val="24"/>
+                <w:szCs w:val="24"/>
+              </w:rPr>
+              <w:t>.</w:t>
             </w:r>
           </w:p>
           <w:p>
@@ -11926,7 +12379,7 @@
                 <w:sz w:val="24"/>
                 <w:szCs w:val="24"/>
               </w:rPr>
-              <w:t xml:space="preserve">.1 Ein dokumentiertes Verfahren zur Überprüfung und Dokumentation der Rechte, Beschränkungen und </w:t>
+              <w:t xml:space="preserve">.1 Ein dokumentiertes Verfahren zur Überprüfung und Dokumentation der Rechte, Beschränkungen und Verpflichtungen, die durch die jeweiligen Identifizierten </w:t>
             </w:r>
             <w:r>
               <w:rPr>
@@ -11936,7 +12389,7 @@
                 <w:szCs w:val="24"/>
               </w:rPr>
               <w:lastRenderedPageBreak/>
-              <w:t>Verpflichtungen, die durch die jeweiligen Identifizierten Lizenzen bestehen.</w:t>
+              <w:t>Lizenzen bestehen.</w:t>
             </w:r>
           </w:p>
           <w:p>
@@ -15204,7 +15657,33 @@
                 <w:szCs w:val="24"/>
                 <w:lang w:val="en-US"/>
               </w:rPr>
-              <w:t>have been effectively assigned.</w:t>
+              <w:t xml:space="preserve">have been </w:t>
+            </w:r>
+            <w:commentRangeStart w:id="35"/>
+            <w:r>
+              <w:rPr>
+                <w:rFonts w:asciiTheme="minorHAnsi" w:eastAsia="Calibri" w:hAnsiTheme="minorHAnsi" w:cs="Calibri"/>
+                <w:sz w:val="24"/>
+                <w:szCs w:val="24"/>
+                <w:lang w:val="en-US"/>
+              </w:rPr>
+              <w:t xml:space="preserve">effectively </w:t>
+            </w:r>
+            <w:commentRangeEnd w:id="35"/>
+            <w:r>
+              <w:rPr>
+                <w:rStyle w:val="Kommentarzeichen"/>
+              </w:rPr>
+              <w:commentReference w:id="35"/>
+            </w:r>
+            <w:r>
+              <w:rPr>
+                <w:rFonts w:asciiTheme="minorHAnsi" w:eastAsia="Calibri" w:hAnsiTheme="minorHAnsi" w:cs="Calibri"/>
+                <w:sz w:val="24"/>
+                <w:szCs w:val="24"/>
+                <w:lang w:val="en-US"/>
+              </w:rPr>
+              <w:t>assigned.</w:t>
             </w:r>
           </w:p>
         </w:tc>
@@ -15463,9 +15942,19 @@
                 <w:sz w:val="24"/>
                 <w:szCs w:val="24"/>
               </w:rPr>
-              <w:t>-Compliance-Anfragen zu reagieren; und öffentlich den Kommunikationskanal bekannt machen, über den er/sie</w:t>
-            </w:r>
-            <w:commentRangeStart w:id="6"/>
+              <w:t xml:space="preserve">-Compliance-Anfragen zu reagieren; und öffentlich den Kommunikationskanal bekannt machen, über den </w:t>
+            </w:r>
+            <w:commentRangeStart w:id="37"/>
+            <w:r>
+              <w:rPr>
+                <w:rFonts w:asciiTheme="minorHAnsi" w:eastAsia="Calibri" w:hAnsiTheme="minorHAnsi" w:cs="Calibri"/>
+                <w:color w:val="4F81BD" w:themeColor="accent1"/>
+                <w:sz w:val="24"/>
+                <w:szCs w:val="24"/>
+              </w:rPr>
+              <w:t>er/sie</w:t>
+            </w:r>
+            <w:commentRangeStart w:id="38"/>
             <w:r>
               <w:rPr>
                 <w:rFonts w:asciiTheme="minorHAnsi" w:eastAsia="Calibri" w:hAnsiTheme="minorHAnsi" w:cs="Calibri"/>
@@ -15475,22 +15964,38 @@
               </w:rPr>
               <w:t>/*</w:t>
             </w:r>
-            <w:commentRangeEnd w:id="6"/>
+            <w:commentRangeEnd w:id="38"/>
             <w:r>
               <w:rPr>
                 <w:rStyle w:val="Kommentarzeichen"/>
                 <w:color w:val="4F81BD" w:themeColor="accent1"/>
               </w:rPr>
-              <w:commentReference w:id="6"/>
-            </w:r>
-            <w:r>
-              <w:rPr>
-                <w:rFonts w:asciiTheme="minorHAnsi" w:eastAsia="Calibri" w:hAnsiTheme="minorHAnsi" w:cs="Calibri"/>
-                <w:color w:val="4F81BD" w:themeColor="accent1"/>
-                <w:sz w:val="24"/>
-                <w:szCs w:val="24"/>
-              </w:rPr>
-              <w:t xml:space="preserve"> kontaktiert werden kann.</w:t>
+              <w:commentReference w:id="38"/>
+            </w:r>
+            <w:r>
+              <w:rPr>
+                <w:rFonts w:asciiTheme="minorHAnsi" w:eastAsia="Calibri" w:hAnsiTheme="minorHAnsi" w:cs="Calibri"/>
+                <w:color w:val="4F81BD" w:themeColor="accent1"/>
+                <w:sz w:val="24"/>
+                <w:szCs w:val="24"/>
+              </w:rPr>
+              <w:t xml:space="preserve"> </w:t>
+            </w:r>
+            <w:commentRangeEnd w:id="37"/>
+            <w:r>
+              <w:rPr>
+                <w:rStyle w:val="Kommentarzeichen"/>
+              </w:rPr>
+              <w:commentReference w:id="37"/>
+            </w:r>
+            <w:r>
+              <w:rPr>
+                <w:rFonts w:asciiTheme="minorHAnsi" w:eastAsia="Calibri" w:hAnsiTheme="minorHAnsi" w:cs="Calibri"/>
+                <w:color w:val="4F81BD" w:themeColor="accent1"/>
+                <w:sz w:val="24"/>
+                <w:szCs w:val="24"/>
+              </w:rPr>
+              <w:t>kontaktiert werden kann.</w:t>
             </w:r>
           </w:p>
           <w:p>
@@ -15564,8 +16069,48 @@
                 <w:sz w:val="24"/>
                 <w:szCs w:val="24"/>
               </w:rPr>
-              <w:t xml:space="preserve">2.1.1 Eine öffentlich sichtbare Bekanntgabe der </w:t>
-            </w:r>
+              <w:t xml:space="preserve">2.1.1 Eine öffentlich sichtbare Bekanntgabe </w:t>
+            </w:r>
+            <w:del w:id="39" w:author="Jan Thielscher" w:date="2019-01-08T22:27:00Z">
+              <w:r>
+                <w:rPr>
+                  <w:rFonts w:asciiTheme="minorHAnsi" w:eastAsia="Calibri" w:hAnsiTheme="minorHAnsi" w:cs="Calibri"/>
+                  <w:color w:val="4F81BD" w:themeColor="accent1"/>
+                  <w:sz w:val="24"/>
+                  <w:szCs w:val="24"/>
+                </w:rPr>
+                <w:delText xml:space="preserve">der </w:delText>
+              </w:r>
+            </w:del>
+            <w:ins w:id="40" w:author="Jan Thielscher" w:date="2019-01-08T22:27:00Z">
+              <w:r>
+                <w:rPr>
+                  <w:rFonts w:asciiTheme="minorHAnsi" w:eastAsia="Calibri" w:hAnsiTheme="minorHAnsi" w:cs="Calibri"/>
+                  <w:color w:val="4F81BD" w:themeColor="accent1"/>
+                  <w:sz w:val="24"/>
+                  <w:szCs w:val="24"/>
+                </w:rPr>
+                <w:t>de</w:t>
+              </w:r>
+              <w:r>
+                <w:rPr>
+                  <w:rFonts w:asciiTheme="minorHAnsi" w:eastAsia="Calibri" w:hAnsiTheme="minorHAnsi" w:cs="Calibri"/>
+                  <w:color w:val="4F81BD" w:themeColor="accent1"/>
+                  <w:sz w:val="24"/>
+                  <w:szCs w:val="24"/>
+                </w:rPr>
+                <w:t>s</w:t>
+              </w:r>
+              <w:r>
+                <w:rPr>
+                  <w:rFonts w:asciiTheme="minorHAnsi" w:eastAsia="Calibri" w:hAnsiTheme="minorHAnsi" w:cs="Calibri"/>
+                  <w:color w:val="4F81BD" w:themeColor="accent1"/>
+                  <w:sz w:val="24"/>
+                  <w:szCs w:val="24"/>
+                </w:rPr>
+                <w:t xml:space="preserve"> </w:t>
+              </w:r>
+            </w:ins>
             <w:r>
               <w:rPr>
                 <w:rFonts w:asciiTheme="minorHAnsi" w:eastAsia="Calibri" w:hAnsiTheme="minorHAnsi" w:cs="Calibri"/>
@@ -15575,32 +16120,63 @@
               </w:rPr>
               <w:t>Open-Source-</w:t>
             </w:r>
-            <w:r>
-              <w:rPr>
-                <w:rFonts w:asciiTheme="minorHAnsi" w:eastAsia="Calibri" w:hAnsiTheme="minorHAnsi" w:cs="Calibri"/>
-                <w:color w:val="4F81BD" w:themeColor="accent1"/>
-                <w:sz w:val="24"/>
-                <w:szCs w:val="24"/>
-              </w:rPr>
-              <w:t>Lia</w:t>
-            </w:r>
-            <w:r>
-              <w:rPr>
-                <w:rFonts w:asciiTheme="minorHAnsi" w:eastAsia="Calibri" w:hAnsiTheme="minorHAnsi" w:cs="Calibri"/>
-                <w:color w:val="4F81BD" w:themeColor="accent1"/>
-                <w:sz w:val="24"/>
-                <w:szCs w:val="24"/>
-              </w:rPr>
-              <w:t>i</w:t>
-            </w:r>
-            <w:r>
-              <w:rPr>
-                <w:rFonts w:asciiTheme="minorHAnsi" w:eastAsia="Calibri" w:hAnsiTheme="minorHAnsi" w:cs="Calibri"/>
-                <w:color w:val="4F81BD" w:themeColor="accent1"/>
-                <w:sz w:val="24"/>
-                <w:szCs w:val="24"/>
-              </w:rPr>
-              <w:t xml:space="preserve">son (z. B. durch Veröffentlichen einer Kontakt-E-Mail-Adresse oder Aufnahme in das Open Compliance-Verzeichnis der Linux </w:t>
+            <w:del w:id="41" w:author="Jan Thielscher" w:date="2019-01-08T22:27:00Z">
+              <w:r>
+                <w:rPr>
+                  <w:rFonts w:asciiTheme="minorHAnsi" w:eastAsia="Calibri" w:hAnsiTheme="minorHAnsi" w:cs="Calibri"/>
+                  <w:color w:val="4F81BD" w:themeColor="accent1"/>
+                  <w:sz w:val="24"/>
+                  <w:szCs w:val="24"/>
+                </w:rPr>
+                <w:delText>Lia</w:delText>
+              </w:r>
+              <w:r>
+                <w:rPr>
+                  <w:rFonts w:asciiTheme="minorHAnsi" w:eastAsia="Calibri" w:hAnsiTheme="minorHAnsi" w:cs="Calibri"/>
+                  <w:color w:val="4F81BD" w:themeColor="accent1"/>
+                  <w:sz w:val="24"/>
+                  <w:szCs w:val="24"/>
+                </w:rPr>
+                <w:delText>i</w:delText>
+              </w:r>
+              <w:r>
+                <w:rPr>
+                  <w:rFonts w:asciiTheme="minorHAnsi" w:eastAsia="Calibri" w:hAnsiTheme="minorHAnsi" w:cs="Calibri"/>
+                  <w:color w:val="4F81BD" w:themeColor="accent1"/>
+                  <w:sz w:val="24"/>
+                  <w:szCs w:val="24"/>
+                </w:rPr>
+                <w:delText xml:space="preserve">son </w:delText>
+              </w:r>
+            </w:del>
+            <w:ins w:id="42" w:author="Jan Thielscher" w:date="2019-01-08T22:27:00Z">
+              <w:r>
+                <w:rPr>
+                  <w:rFonts w:asciiTheme="minorHAnsi" w:eastAsia="Calibri" w:hAnsiTheme="minorHAnsi" w:cs="Calibri"/>
+                  <w:color w:val="4F81BD" w:themeColor="accent1"/>
+                  <w:sz w:val="24"/>
+                  <w:szCs w:val="24"/>
+                </w:rPr>
+                <w:t>Ansprechpartners</w:t>
+              </w:r>
+              <w:r>
+                <w:rPr>
+                  <w:rFonts w:asciiTheme="minorHAnsi" w:eastAsia="Calibri" w:hAnsiTheme="minorHAnsi" w:cs="Calibri"/>
+                  <w:color w:val="4F81BD" w:themeColor="accent1"/>
+                  <w:sz w:val="24"/>
+                  <w:szCs w:val="24"/>
+                </w:rPr>
+                <w:t xml:space="preserve"> </w:t>
+              </w:r>
+            </w:ins>
+            <w:r>
+              <w:rPr>
+                <w:rFonts w:asciiTheme="minorHAnsi" w:eastAsia="Calibri" w:hAnsiTheme="minorHAnsi" w:cs="Calibri"/>
+                <w:color w:val="4F81BD" w:themeColor="accent1"/>
+                <w:sz w:val="24"/>
+                <w:szCs w:val="24"/>
+              </w:rPr>
+              <w:t xml:space="preserve">(z. B. durch Veröffentlichen einer Kontakt-E-Mail-Adresse oder Aufnahme in das Open Compliance-Verzeichnis der Linux </w:t>
             </w:r>
             <w:proofErr w:type="spellStart"/>
             <w:r>
@@ -15730,7 +16306,6 @@
                 <w:sz w:val="24"/>
                 <w:szCs w:val="24"/>
               </w:rPr>
-              <w:lastRenderedPageBreak/>
               <w:t>Begründung:</w:t>
             </w:r>
           </w:p>
@@ -15777,7 +16352,49 @@
                 <w:sz w:val="24"/>
                 <w:szCs w:val="24"/>
               </w:rPr>
-              <w:t>-Compliance-Anfragen in Verbindung zu setzen und dass die Verantwortung zur Bearbeitung entsprechender Anfragen effektiv zugeordnet wird.</w:t>
+              <w:t xml:space="preserve">-Compliance-Anfragen in Verbindung zu setzen und dass die Verantwortung zur Bearbeitung entsprechender Anfragen </w:t>
+            </w:r>
+            <w:del w:id="43" w:author="Jan Thielscher" w:date="2019-01-08T22:28:00Z">
+              <w:r>
+                <w:rPr>
+                  <w:rFonts w:asciiTheme="minorHAnsi" w:eastAsia="Calibri" w:hAnsiTheme="minorHAnsi" w:cs="Calibri"/>
+                  <w:color w:val="4F81BD" w:themeColor="accent1"/>
+                  <w:sz w:val="24"/>
+                  <w:szCs w:val="24"/>
+                </w:rPr>
+                <w:delText>effektiv zugeordnet wird</w:delText>
+              </w:r>
+            </w:del>
+            <w:ins w:id="44" w:author="Jan Thielscher" w:date="2019-01-08T22:28:00Z">
+              <w:r>
+                <w:rPr>
+                  <w:rFonts w:asciiTheme="minorHAnsi" w:eastAsia="Calibri" w:hAnsiTheme="minorHAnsi" w:cs="Calibri"/>
+                  <w:color w:val="4F81BD" w:themeColor="accent1"/>
+                  <w:sz w:val="24"/>
+                  <w:szCs w:val="24"/>
+                </w:rPr>
+                <w:t>tatsächlich besteht</w:t>
+              </w:r>
+            </w:ins>
+            <w:ins w:id="45" w:author="Jan Thielscher" w:date="2019-01-08T22:29:00Z">
+              <w:r>
+                <w:rPr>
+                  <w:rFonts w:asciiTheme="minorHAnsi" w:eastAsia="Calibri" w:hAnsiTheme="minorHAnsi" w:cs="Calibri"/>
+                  <w:color w:val="4F81BD" w:themeColor="accent1"/>
+                  <w:sz w:val="24"/>
+                  <w:szCs w:val="24"/>
+                </w:rPr>
+                <w:t xml:space="preserve"> (wahrgenommen wird)</w:t>
+              </w:r>
+            </w:ins>
+            <w:r>
+              <w:rPr>
+                <w:rFonts w:asciiTheme="minorHAnsi" w:eastAsia="Calibri" w:hAnsiTheme="minorHAnsi" w:cs="Calibri"/>
+                <w:color w:val="4F81BD" w:themeColor="accent1"/>
+                <w:sz w:val="24"/>
+                <w:szCs w:val="24"/>
+              </w:rPr>
+              <w:t>.</w:t>
             </w:r>
           </w:p>
           <w:p>
@@ -16170,7 +16787,17 @@
                 <w:sz w:val="24"/>
                 <w:szCs w:val="24"/>
               </w:rPr>
-              <w:t>-Compliance-Richtlinie und -Prozessen;</w:t>
+              <w:t xml:space="preserve">-Compliance-Richtlinie und </w:t>
+            </w:r>
+            <w:r>
+              <w:rPr>
+                <w:rFonts w:asciiTheme="minorHAnsi" w:eastAsia="Calibri" w:hAnsiTheme="minorHAnsi" w:cs="Calibri"/>
+                <w:color w:val="4F81BD" w:themeColor="accent1"/>
+                <w:sz w:val="24"/>
+                <w:szCs w:val="24"/>
+              </w:rPr>
+              <w:lastRenderedPageBreak/>
+              <w:t>-Prozessen;</w:t>
             </w:r>
           </w:p>
           <w:p>
@@ -16204,7 +16831,6 @@
                 <w:sz w:val="24"/>
                 <w:szCs w:val="24"/>
               </w:rPr>
-              <w:lastRenderedPageBreak/>
               <w:t xml:space="preserve">Gewährleisten, dass juristische Expertise in Bezug auf die </w:t>
             </w:r>
             <w:r>
@@ -16669,7 +17295,27 @@
                 <w:sz w:val="24"/>
                 <w:szCs w:val="24"/>
               </w:rPr>
-              <w:t xml:space="preserve">Es soll sichergestellt sein, dass einzelnen Mitarbeitern konkrete </w:t>
+              <w:t xml:space="preserve">Es soll sichergestellt sein, dass </w:t>
+            </w:r>
+            <w:del w:id="46" w:author="Jan Thielscher" w:date="2019-01-08T22:32:00Z">
+              <w:r>
+                <w:rPr>
+                  <w:rFonts w:asciiTheme="minorHAnsi" w:eastAsia="Calibri" w:hAnsiTheme="minorHAnsi" w:cs="Calibri"/>
+                  <w:color w:val="4F81BD" w:themeColor="accent1"/>
+                  <w:sz w:val="24"/>
+                  <w:szCs w:val="24"/>
+                </w:rPr>
+                <w:delText xml:space="preserve">einzelnen Mitarbeitern </w:delText>
+              </w:r>
+            </w:del>
+            <w:r>
+              <w:rPr>
+                <w:rFonts w:asciiTheme="minorHAnsi" w:eastAsia="Calibri" w:hAnsiTheme="minorHAnsi" w:cs="Calibri"/>
+                <w:color w:val="4F81BD" w:themeColor="accent1"/>
+                <w:sz w:val="24"/>
+                <w:szCs w:val="24"/>
+              </w:rPr>
+              <w:t xml:space="preserve">konkrete </w:t>
             </w:r>
             <w:r>
               <w:rPr>
@@ -16689,15 +17335,57 @@
               </w:rPr>
               <w:t xml:space="preserve">-Verantwortlichkeiten </w:t>
             </w:r>
-            <w:r>
-              <w:rPr>
-                <w:rFonts w:asciiTheme="minorHAnsi" w:eastAsia="Calibri" w:hAnsiTheme="minorHAnsi" w:cs="Calibri"/>
-                <w:color w:val="4F81BD" w:themeColor="accent1"/>
-                <w:sz w:val="24"/>
-                <w:szCs w:val="24"/>
-              </w:rPr>
-              <w:lastRenderedPageBreak/>
-              <w:t>verbindlich zugewiesen wurden.</w:t>
+            <w:ins w:id="47" w:author="Jan Thielscher" w:date="2019-01-08T22:32:00Z">
+              <w:r>
+                <w:rPr>
+                  <w:rFonts w:asciiTheme="minorHAnsi" w:eastAsia="Calibri" w:hAnsiTheme="minorHAnsi" w:cs="Calibri"/>
+                  <w:color w:val="4F81BD" w:themeColor="accent1"/>
+                  <w:sz w:val="24"/>
+                  <w:szCs w:val="24"/>
+                </w:rPr>
+                <w:lastRenderedPageBreak/>
+                <w:t xml:space="preserve">einzelnen Mitarbeitern </w:t>
+              </w:r>
+            </w:ins>
+            <w:del w:id="48" w:author="Jan Thielscher" w:date="2019-01-08T22:32:00Z">
+              <w:r>
+                <w:rPr>
+                  <w:rFonts w:asciiTheme="minorHAnsi" w:eastAsia="Calibri" w:hAnsiTheme="minorHAnsi" w:cs="Calibri"/>
+                  <w:color w:val="4F81BD" w:themeColor="accent1"/>
+                  <w:sz w:val="24"/>
+                  <w:szCs w:val="24"/>
+                </w:rPr>
+                <w:delText xml:space="preserve">verbindlich </w:delText>
+              </w:r>
+            </w:del>
+            <w:ins w:id="49" w:author="Jan Thielscher" w:date="2019-01-08T22:32:00Z">
+              <w:r>
+                <w:rPr>
+                  <w:rFonts w:asciiTheme="minorHAnsi" w:eastAsia="Calibri" w:hAnsiTheme="minorHAnsi" w:cs="Calibri"/>
+                  <w:color w:val="4F81BD" w:themeColor="accent1"/>
+                  <w:sz w:val="24"/>
+                  <w:szCs w:val="24"/>
+                </w:rPr>
+                <w:t>tatsächlich</w:t>
+              </w:r>
+              <w:r>
+                <w:rPr>
+                  <w:rFonts w:asciiTheme="minorHAnsi" w:eastAsia="Calibri" w:hAnsiTheme="minorHAnsi" w:cs="Calibri"/>
+                  <w:color w:val="4F81BD" w:themeColor="accent1"/>
+                  <w:sz w:val="24"/>
+                  <w:szCs w:val="24"/>
+                </w:rPr>
+                <w:t xml:space="preserve"> </w:t>
+              </w:r>
+            </w:ins>
+            <w:r>
+              <w:rPr>
+                <w:rFonts w:asciiTheme="minorHAnsi" w:eastAsia="Calibri" w:hAnsiTheme="minorHAnsi" w:cs="Calibri"/>
+                <w:color w:val="4F81BD" w:themeColor="accent1"/>
+                <w:sz w:val="24"/>
+                <w:szCs w:val="24"/>
+              </w:rPr>
+              <w:t>zugewiesen wurden.</w:t>
             </w:r>
           </w:p>
         </w:tc>
@@ -17335,7 +18023,25 @@
                 <w:sz w:val="24"/>
                 <w:szCs w:val="24"/>
               </w:rPr>
-              <w:t xml:space="preserve"> in source </w:t>
+              <w:t xml:space="preserve"> in </w:t>
+            </w:r>
+            <w:proofErr w:type="spellStart"/>
+            <w:r>
+              <w:rPr>
+                <w:rFonts w:asciiTheme="minorHAnsi" w:eastAsia="Calibri" w:hAnsiTheme="minorHAnsi" w:cs="Calibri"/>
+                <w:sz w:val="24"/>
+                <w:szCs w:val="24"/>
+              </w:rPr>
+              <w:t>source</w:t>
+            </w:r>
+            <w:proofErr w:type="spellEnd"/>
+            <w:r>
+              <w:rPr>
+                <w:rFonts w:asciiTheme="minorHAnsi" w:eastAsia="Calibri" w:hAnsiTheme="minorHAnsi" w:cs="Calibri"/>
+                <w:sz w:val="24"/>
+                <w:szCs w:val="24"/>
+              </w:rPr>
+              <w:t xml:space="preserve"> </w:t>
             </w:r>
             <w:proofErr w:type="spellStart"/>
             <w:r>
@@ -18218,7 +18924,7 @@
               </w:rPr>
               <w:t xml:space="preserve">To ensure a process exists for creating and managing </w:t>
             </w:r>
-            <w:commentRangeStart w:id="7"/>
+            <w:commentRangeStart w:id="50"/>
             <w:r>
               <w:rPr>
                 <w:rFonts w:asciiTheme="minorHAnsi" w:eastAsia="Calibri" w:hAnsiTheme="minorHAnsi" w:cs="Calibri"/>
@@ -18237,12 +18943,12 @@
               </w:rPr>
               <w:t>n</w:t>
             </w:r>
-            <w:commentRangeEnd w:id="7"/>
+            <w:commentRangeEnd w:id="50"/>
             <w:r>
               <w:rPr>
                 <w:rStyle w:val="Kommentarzeichen"/>
               </w:rPr>
-              <w:commentReference w:id="7"/>
+              <w:commentReference w:id="50"/>
             </w:r>
             <w:r>
               <w:rPr>
@@ -25020,18 +25726,7 @@
                 <w:sz w:val="24"/>
                 <w:szCs w:val="24"/>
               </w:rPr>
-              <w:t>-k</w:t>
-            </w:r>
-            <w:bookmarkStart w:id="8" w:name="_GoBack"/>
-            <w:bookmarkEnd w:id="8"/>
-            <w:r>
-              <w:rPr>
-                <w:rFonts w:asciiTheme="minorHAnsi" w:eastAsia="Calibri" w:hAnsiTheme="minorHAnsi" w:cs="Calibri"/>
-                <w:color w:val="4F81BD" w:themeColor="accent1"/>
-                <w:sz w:val="24"/>
-                <w:szCs w:val="24"/>
-              </w:rPr>
-              <w:t>onform sei</w:t>
+              <w:t>-konform sei</w:t>
             </w:r>
             <w:r>
               <w:rPr>
@@ -26009,6 +26704,9 @@
     <w:p>
       <w:pPr>
         <w:pStyle w:val="Kommentartext"/>
+        <w:rPr>
+          <w:lang w:val="en-US"/>
+        </w:rPr>
       </w:pPr>
       <w:r>
         <w:rPr>
@@ -26036,20 +26734,95 @@
         </w:rPr>
         <w:t xml:space="preserve">? </w:t>
       </w:r>
+      <w:proofErr w:type="spellStart"/>
       <w:r>
-        <w:t>Annahme: „</w:t>
+        <w:rPr>
+          <w:lang w:val="en-US"/>
+        </w:rPr>
+        <w:t>Annahme</w:t>
+      </w:r>
+      <w:proofErr w:type="spellEnd"/>
+      <w:r>
+        <w:rPr>
+          <w:lang w:val="en-US"/>
+        </w:rPr>
+        <w:t>: „</w:t>
+      </w:r>
+      <w:proofErr w:type="gramStart"/>
+      <w:r>
+        <w:rPr>
+          <w:lang w:val="en-US"/>
+        </w:rPr>
+        <w:t>method“</w:t>
+      </w:r>
+      <w:proofErr w:type="gramEnd"/>
+    </w:p>
+  </w:comment>
+  <w:comment w:id="4" w:author="Jan Thielscher" w:date="2019-01-08T22:05:00Z" w:initials="JT">
+    <w:p>
+      <w:pPr>
+        <w:pStyle w:val="Kommentartext"/>
+      </w:pPr>
+      <w:r>
+        <w:rPr>
+          <w:rStyle w:val="Kommentarzeichen"/>
+        </w:rPr>
+        <w:annotationRef/>
+      </w:r>
+      <w:r>
+        <w:t>Ich gehe davon aus, dass es eher in die Richtung „</w:t>
       </w:r>
       <w:proofErr w:type="spellStart"/>
       <w:r>
-        <w:t>method</w:t>
+        <w:t>document</w:t>
       </w:r>
       <w:proofErr w:type="spellEnd"/>
       <w:r>
-        <w:t>“</w:t>
+        <w:t xml:space="preserve">“ gehen sollte. „A </w:t>
+      </w:r>
+      <w:proofErr w:type="spellStart"/>
+      <w:r>
+        <w:t>document</w:t>
+      </w:r>
+      <w:proofErr w:type="spellEnd"/>
+      <w:r>
+        <w:t xml:space="preserve">, </w:t>
+      </w:r>
+      <w:proofErr w:type="spellStart"/>
+      <w:r>
+        <w:t>that</w:t>
+      </w:r>
+      <w:proofErr w:type="spellEnd"/>
+      <w:r>
+        <w:t xml:space="preserve"> </w:t>
+      </w:r>
+      <w:proofErr w:type="spellStart"/>
+      <w:r>
+        <w:t>idnetifies</w:t>
+      </w:r>
+      <w:proofErr w:type="spellEnd"/>
+      <w:r>
+        <w:t xml:space="preserve"> </w:t>
+      </w:r>
+      <w:proofErr w:type="spellStart"/>
+      <w:r>
+        <w:t>the</w:t>
+      </w:r>
+      <w:proofErr w:type="spellEnd"/>
+      <w:r>
+        <w:t xml:space="preserve"> </w:t>
+      </w:r>
+      <w:proofErr w:type="spellStart"/>
+      <w:r>
+        <w:t>competencies</w:t>
+      </w:r>
+      <w:proofErr w:type="spellEnd"/>
+      <w:r>
+        <w:t>“ Das entspricht dem Niederlegen der Anforderungen an die Rolle und ergibt für mich mehr Sinn. (sowas wie ein Stellenprofil)</w:t>
       </w:r>
     </w:p>
   </w:comment>
-  <w:comment w:id="4" w:author="Stefan" w:date="2019-01-01T21:56:00Z" w:initials="S">
+  <w:comment w:id="5" w:author="Stefan" w:date="2019-01-01T21:56:00Z" w:initials="S">
     <w:p>
       <w:pPr>
         <w:pStyle w:val="Kommentartext"/>
@@ -26073,7 +26846,55 @@
       </w:r>
     </w:p>
   </w:comment>
-  <w:comment w:id="5" w:author="Stefan" w:date="2019-01-01T21:54:00Z" w:initials="S">
+  <w:comment w:id="6" w:author="Jan Thielscher" w:date="2019-01-08T22:10:00Z" w:initials="JT">
+    <w:p>
+      <w:pPr>
+        <w:pStyle w:val="Kommentartext"/>
+      </w:pPr>
+      <w:r>
+        <w:rPr>
+          <w:rStyle w:val="Kommentarzeichen"/>
+        </w:rPr>
+        <w:annotationRef/>
+      </w:r>
+      <w:r>
+        <w:t>Naja, was die Meinung bzgl. Luftverbraucher angeht, kann man geteilter Meinung sein... ;-)  Aber ich würde es in die Richtung interpretieren, dass es um diejenigen geht, die mit „Open Source arbeiten.“ Vermutlich in Abgrenzung zu denen, die eben nicht in der Software-Herstellung tätig sind...</w:t>
+      </w:r>
+    </w:p>
+  </w:comment>
+  <w:comment w:id="7" w:author="Jan Thielscher" w:date="2019-01-08T21:59:00Z" w:initials="JT">
+    <w:p>
+      <w:pPr>
+        <w:pStyle w:val="Kommentartext"/>
+      </w:pPr>
+      <w:r>
+        <w:rPr>
+          <w:rStyle w:val="Kommentarzeichen"/>
+        </w:rPr>
+        <w:annotationRef/>
+      </w:r>
+      <w:r>
+        <w:t>Ggf. Konformität? Ist ja eine Übersetzung... und soweit ich das sehe, kein feststehender Begriff</w:t>
+      </w:r>
+    </w:p>
+  </w:comment>
+  <w:comment w:id="8" w:author="Jan Thielscher" w:date="2019-01-08T22:02:00Z" w:initials="JT">
+    <w:p>
+      <w:pPr>
+        <w:pStyle w:val="Kommentartext"/>
+      </w:pPr>
+      <w:r>
+        <w:rPr>
+          <w:rStyle w:val="Kommentarzeichen"/>
+        </w:rPr>
+        <w:annotationRef/>
+      </w:r>
+      <w:r>
+        <w:t>Sollten wir hier den übersetzen, feststehenden Begriff „zugelieferte Software“ und dann „Verteilung“ oder „Auslieferung“ verwenden?</w:t>
+      </w:r>
+    </w:p>
+  </w:comment>
+  <w:comment w:id="21" w:author="Stefan" w:date="2019-01-01T21:54:00Z" w:initials="S">
     <w:p>
       <w:pPr>
         <w:pStyle w:val="Kommentartext"/>
@@ -26110,7 +26931,79 @@
       </w:r>
     </w:p>
   </w:comment>
-  <w:comment w:id="6" w:author="Stefan" w:date="2019-01-01T22:29:00Z" w:initials="S">
+  <w:comment w:id="22" w:author="Jan Thielscher" w:date="2019-01-08T22:13:00Z" w:initials="JT">
+    <w:p>
+      <w:pPr>
+        <w:pStyle w:val="Kommentartext"/>
+      </w:pPr>
+      <w:r>
+        <w:rPr>
+          <w:rStyle w:val="Kommentarzeichen"/>
+        </w:rPr>
+        <w:annotationRef/>
+      </w:r>
+      <w:r>
+        <w:t xml:space="preserve">Wie wäre es mit „Bewusstseinsbildung“ oder „Aufmerksamkeit schaffen“ Sensibilisierung finde ich aber auch gut. Könnte ich mitgehen. </w:t>
+      </w:r>
+    </w:p>
+  </w:comment>
+  <w:comment w:id="23" w:author="Jan Thielscher" w:date="2019-01-08T22:17:00Z" w:initials="JT">
+    <w:p>
+      <w:pPr>
+        <w:pStyle w:val="Kommentartext"/>
+      </w:pPr>
+      <w:r>
+        <w:rPr>
+          <w:rStyle w:val="Kommentarzeichen"/>
+        </w:rPr>
+        <w:annotationRef/>
+      </w:r>
+      <w:r>
+        <w:t>Hier finde ich Sensibilisierung nicht mehr so passend.</w:t>
+      </w:r>
+    </w:p>
+  </w:comment>
+  <w:comment w:id="35" w:author="Jan Thielscher" w:date="2019-01-08T22:32:00Z" w:initials="JT">
+    <w:p>
+      <w:pPr>
+        <w:pStyle w:val="Kommentartext"/>
+      </w:pPr>
+      <w:r>
+        <w:rPr>
+          <w:rStyle w:val="Kommentarzeichen"/>
+        </w:rPr>
+        <w:annotationRef/>
+      </w:r>
+      <w:r>
+        <w:t>Ich vermute, dass „</w:t>
+      </w:r>
+      <w:proofErr w:type="spellStart"/>
+      <w:r>
+        <w:t>effectively</w:t>
+      </w:r>
+      <w:proofErr w:type="spellEnd"/>
+      <w:r>
+        <w:t xml:space="preserve">“ hier stark den Aspekt der Zuweisung auf dem Papier in Kontrast zu dem tatsächlichen Handeln stellt, bzw. </w:t>
+      </w:r>
+      <w:r>
+        <w:t xml:space="preserve">fordern möchte, dass Definiertes und Gelebtes in Einklang </w:t>
+      </w:r>
+      <w:proofErr w:type="spellStart"/>
+      <w:r>
+        <w:t>stehen.Daher</w:t>
+      </w:r>
+      <w:proofErr w:type="spellEnd"/>
+      <w:r>
+        <w:t xml:space="preserve"> sehe ich eine Übersetzung mit „tatsächlich“ als geeigneter an.</w:t>
+      </w:r>
+      <w:bookmarkStart w:id="36" w:name="_GoBack"/>
+      <w:bookmarkEnd w:id="36"/>
+      <w:r>
+        <w:t xml:space="preserve"> </w:t>
+      </w:r>
+    </w:p>
+  </w:comment>
+  <w:comment w:id="38" w:author="Stefan" w:date="2019-01-01T22:29:00Z" w:initials="S">
     <w:p>
       <w:pPr>
         <w:pStyle w:val="Kommentartext"/>
@@ -26126,7 +27019,23 @@
       </w:r>
     </w:p>
   </w:comment>
-  <w:comment w:id="7" w:author="Stefan" w:date="2019-01-04T00:07:00Z" w:initials="S">
+  <w:comment w:id="37" w:author="Jan Thielscher" w:date="2019-01-08T22:23:00Z" w:initials="JT">
+    <w:p>
+      <w:pPr>
+        <w:pStyle w:val="Kommentartext"/>
+      </w:pPr>
+      <w:r>
+        <w:rPr>
+          <w:rStyle w:val="Kommentarzeichen"/>
+        </w:rPr>
+        <w:annotationRef/>
+      </w:r>
+      <w:r>
+        <w:t>Um uns die Peinlichkeit zu ersparen, schlage ich vor es zu abstrahieren; Der Kommunikationskanal, über den der Open-Source-Ansprechpartner zu erreichen ist, ist öffentlich bekannt zu geben.</w:t>
+      </w:r>
+    </w:p>
+  </w:comment>
+  <w:comment w:id="50" w:author="Stefan" w:date="2019-01-04T00:07:00Z" w:initials="S">
     <w:p>
       <w:pPr>
         <w:pStyle w:val="Kommentartext"/>
@@ -26260,9 +27169,17 @@
   <w15:commentEx w15:paraId="74056329" w15:done="0"/>
   <w15:commentEx w15:paraId="2D7BEACE" w15:done="0"/>
   <w15:commentEx w15:paraId="39966058" w15:done="0"/>
+  <w15:commentEx w15:paraId="4E906766" w15:paraIdParent="39966058" w15:done="0"/>
   <w15:commentEx w15:paraId="5C25A7B0" w15:done="0"/>
+  <w15:commentEx w15:paraId="43476D17" w15:paraIdParent="5C25A7B0" w15:done="0"/>
+  <w15:commentEx w15:paraId="22F3DCC1" w15:done="0"/>
+  <w15:commentEx w15:paraId="613B39D3" w15:done="0"/>
   <w15:commentEx w15:paraId="39AD3DD6" w15:done="0"/>
+  <w15:commentEx w15:paraId="306DDB26" w15:paraIdParent="39AD3DD6" w15:done="0"/>
+  <w15:commentEx w15:paraId="2FA67294" w15:done="0"/>
+  <w15:commentEx w15:paraId="6CBD0467" w15:done="0"/>
   <w15:commentEx w15:paraId="76BAB185" w15:done="0"/>
+  <w15:commentEx w15:paraId="5A9C17DB" w15:done="0"/>
   <w15:commentEx w15:paraId="73720984" w15:done="0"/>
 </w15:commentsEx>
 </file>
@@ -26273,9 +27190,17 @@
   <w16cid:commentId w16cid:paraId="74056329" w16cid:durableId="1F7B4241"/>
   <w16cid:commentId w16cid:paraId="2D7BEACE" w16cid:durableId="1FD658B4"/>
   <w16cid:commentId w16cid:paraId="39966058" w16cid:durableId="1FD65DF3"/>
+  <w16cid:commentId w16cid:paraId="4E906766" w16cid:durableId="1FDF9D3D"/>
   <w16cid:commentId w16cid:paraId="5C25A7B0" w16cid:durableId="1FD66090"/>
+  <w16cid:commentId w16cid:paraId="43476D17" w16cid:durableId="1FDF9E40"/>
+  <w16cid:commentId w16cid:paraId="22F3DCC1" w16cid:durableId="1FDF9BDF"/>
+  <w16cid:commentId w16cid:paraId="613B39D3" w16cid:durableId="1FDF9C5B"/>
   <w16cid:commentId w16cid:paraId="39AD3DD6" w16cid:durableId="1FD6601D"/>
+  <w16cid:commentId w16cid:paraId="306DDB26" w16cid:durableId="1FDF9F13"/>
+  <w16cid:commentId w16cid:paraId="2FA67294" w16cid:durableId="1FDF9FDC"/>
+  <w16cid:commentId w16cid:paraId="6CBD0467" w16cid:durableId="1FDFA387"/>
   <w16cid:commentId w16cid:paraId="76BAB185" w16cid:durableId="1FD66845"/>
+  <w16cid:commentId w16cid:paraId="5A9C17DB" w16cid:durableId="1FDFA168"/>
   <w16cid:commentId w16cid:paraId="73720984" w16cid:durableId="1FD92231"/>
 </w16cid:commentsIds>
 </file>
@@ -28733,6 +29658,9 @@
   <w15:person w15:author="Stefan">
     <w15:presenceInfo w15:providerId="None" w15:userId="Stefan"/>
   </w15:person>
+  <w15:person w15:author="Jan Thielscher">
+    <w15:presenceInfo w15:providerId="AD" w15:userId="S::jth@eacg.de::9eb84178-926b-43ac-8ed0-b0813ae730d6"/>
+  </w15:person>
 </w15:people>
 </file>
 

</xml_diff>